<commit_message>
Need little fix in report and can send
</commit_message>
<xml_diff>
--- a/Магистратура/1 курс 2 семестр/Практика МИН-11/Report/Report.docx
+++ b/Магистратура/1 курс 2 семестр/Практика МИН-11/Report/Report.docx
@@ -82,7 +82,7 @@
             </w:rPr>
             <w:fldChar w:fldCharType="separate"/>
           </w:r>
-          <w:hyperlink w:anchor="_Toc45667994" w:history="1">
+          <w:hyperlink w:anchor="_Toc45754005" w:history="1">
             <w:r>
               <w:rPr>
                 <w:rStyle w:val="Hyperlink"/>
@@ -109,7 +109,7 @@
                 <w:noProof/>
                 <w:webHidden/>
               </w:rPr>
-              <w:instrText xml:space="preserve"> PAGEREF _Toc45667994 \h </w:instrText>
+              <w:instrText xml:space="preserve"> PAGEREF _Toc45754005 \h </w:instrText>
             </w:r>
             <w:r>
               <w:rPr>
@@ -129,7 +129,7 @@
                 <w:noProof/>
                 <w:webHidden/>
               </w:rPr>
-              <w:t>16</w:t>
+              <w:t>15</w:t>
             </w:r>
             <w:r>
               <w:rPr>
@@ -654,8 +654,6 @@
             </w:rPr>
           </w:pPr>
         </w:p>
-        <w:bookmarkStart w:id="0" w:name="_GoBack" w:displacedByCustomXml="next"/>
-        <w:bookmarkEnd w:id="0" w:displacedByCustomXml="next"/>
       </w:sdtContent>
     </w:sdt>
     <w:p>
@@ -673,6 +671,8 @@
           <w:szCs w:val="28"/>
         </w:rPr>
       </w:pPr>
+      <w:bookmarkStart w:id="0" w:name="_GoBack"/>
+      <w:bookmarkEnd w:id="0"/>
     </w:p>
     <w:p>
       <w:pPr>
@@ -849,6 +849,36 @@
           <w:sz w:val="28"/>
           <w:szCs w:val="28"/>
           <w:lang w:val="en-US"/>
+        </w:rPr>
+      </w:pPr>
+    </w:p>
+    <w:p>
+      <w:pPr>
+        <w:rPr>
+          <w:b/>
+          <w:bCs/>
+          <w:sz w:val="28"/>
+          <w:szCs w:val="28"/>
+        </w:rPr>
+      </w:pPr>
+    </w:p>
+    <w:p>
+      <w:pPr>
+        <w:rPr>
+          <w:b/>
+          <w:bCs/>
+          <w:sz w:val="28"/>
+          <w:szCs w:val="28"/>
+        </w:rPr>
+      </w:pPr>
+    </w:p>
+    <w:p>
+      <w:pPr>
+        <w:rPr>
+          <w:b/>
+          <w:bCs/>
+          <w:sz w:val="28"/>
+          <w:szCs w:val="28"/>
         </w:rPr>
       </w:pPr>
     </w:p>
@@ -931,6 +961,7 @@
           <w:sz w:val="28"/>
           <w:szCs w:val="28"/>
         </w:rPr>
+        <w:lastRenderedPageBreak/>
         <w:t>ВВЕДЕНИЕ</w:t>
       </w:r>
     </w:p>
@@ -965,7 +996,6 @@
           <w:sz w:val="28"/>
           <w:szCs w:val="28"/>
         </w:rPr>
-        <w:lastRenderedPageBreak/>
         <w:t>В настоящее время важную роль занимает контроль знаний учащихся школ, сотрудников предприятий, студентов вузов. Под контролем понимается система позволяющая измерить уровень знаний, умений и навыков и компетенций.</w:t>
       </w:r>
     </w:p>
@@ -1046,15 +1076,8 @@
           <w:sz w:val="28"/>
           <w:szCs w:val="28"/>
         </w:rPr>
-        <w:t xml:space="preserve"> Важным преимуществом  компьютерных систем тестирования, является удобство проведения теста, стало намного удобнее проводить </w:t>
-      </w:r>
-      <w:r>
-        <w:rPr>
-          <w:sz w:val="28"/>
-          <w:szCs w:val="28"/>
-        </w:rPr>
         <w:lastRenderedPageBreak/>
-        <w:t>тестирования во всех сферах, где ранее применялись традиционные тесты. Например, дистанционное образование, которое становится все востребований.</w:t>
+        <w:t xml:space="preserve"> Важным преимуществом  компьютерных систем тестирования, является удобство проведения теста, стало намного удобнее проводить тестирования во всех сферах, где ранее применялись традиционные тесты. Например, дистанционное образование, которое становится все востребований.</w:t>
       </w:r>
     </w:p>
     <w:p>
@@ -1094,7 +1117,22 @@
           <w:sz w:val="28"/>
           <w:szCs w:val="28"/>
         </w:rPr>
-        <w:t>Важным понятием является автоматизация тестирования. Автоматизация тестирования — это набор практик, вопросов, подходов, методов, которые позволяют исключить проверку результатов человеком. В данном виде тестирование результаты проверят программа. </w:t>
+        <w:t>Важным понятием является автоматизация тестирования. Автоматизация тестирования — это набор практик, вопросов, подходов, методов, которые позволяют исключить проверку результатов человеком. В данном виде тестирование результаты проверят программа</w:t>
+      </w:r>
+      <w:r>
+        <w:rPr>
+          <w:sz w:val="28"/>
+          <w:szCs w:val="28"/>
+          <w:lang w:val="en-US"/>
+        </w:rPr>
+        <w:t xml:space="preserve"> [1]</w:t>
+      </w:r>
+      <w:r>
+        <w:rPr>
+          <w:sz w:val="28"/>
+          <w:szCs w:val="28"/>
+        </w:rPr>
+        <w:t>. </w:t>
       </w:r>
     </w:p>
     <w:p>
@@ -1309,7 +1347,15 @@
           <w:sz w:val="28"/>
           <w:szCs w:val="28"/>
         </w:rPr>
-        <w:t xml:space="preserve"> хорошо понимает, какие задания и в каком объеме ему необходимо выполнить, для получения правильного решения поставленной задачи. </w:t>
+        <w:t xml:space="preserve"> хорошо понимает, какие задания и в каком объеме ему </w:t>
+      </w:r>
+      <w:r>
+        <w:rPr>
+          <w:sz w:val="28"/>
+          <w:szCs w:val="28"/>
+        </w:rPr>
+        <w:lastRenderedPageBreak/>
+        <w:t>необходимо выполнить, для получения правильного решения поставленной задачи. </w:t>
       </w:r>
     </w:p>
     <w:p>
@@ -1329,7 +1375,6 @@
           <w:sz w:val="28"/>
           <w:szCs w:val="28"/>
         </w:rPr>
-        <w:lastRenderedPageBreak/>
         <w:t>Требование однозначности теста означает, что тест должен иметь эталон, составленный различными экспертами. </w:t>
       </w:r>
     </w:p>
@@ -1364,6 +1409,34 @@
           <w:sz w:val="28"/>
           <w:szCs w:val="28"/>
         </w:rPr>
+        <w:t xml:space="preserve"> </w:t>
+      </w:r>
+      <w:r>
+        <w:rPr>
+          <w:sz w:val="28"/>
+          <w:szCs w:val="28"/>
+        </w:rPr>
+        <w:t>[</w:t>
+      </w:r>
+      <w:r>
+        <w:rPr>
+          <w:sz w:val="28"/>
+          <w:szCs w:val="28"/>
+        </w:rPr>
+        <w:t>2</w:t>
+      </w:r>
+      <w:r>
+        <w:rPr>
+          <w:sz w:val="28"/>
+          <w:szCs w:val="28"/>
+        </w:rPr>
+        <w:t>]</w:t>
+      </w:r>
+      <w:r>
+        <w:rPr>
+          <w:sz w:val="28"/>
+          <w:szCs w:val="28"/>
+        </w:rPr>
         <w:t>.   </w:t>
       </w:r>
     </w:p>
@@ -1541,6 +1614,34 @@
         </w:rPr>
         <w:t xml:space="preserve"> </w:t>
       </w:r>
+    </w:p>
+    <w:p>
+      <w:pPr>
+        <w:pStyle w:val="Default"/>
+        <w:spacing w:line="360" w:lineRule="auto"/>
+        <w:ind w:firstLine="851"/>
+        <w:jc w:val="both"/>
+        <w:rPr>
+          <w:bCs/>
+          <w:color w:val="auto"/>
+          <w:sz w:val="28"/>
+          <w:szCs w:val="28"/>
+        </w:rPr>
+      </w:pPr>
+    </w:p>
+    <w:p>
+      <w:pPr>
+        <w:pStyle w:val="Default"/>
+        <w:spacing w:line="360" w:lineRule="auto"/>
+        <w:ind w:firstLine="851"/>
+        <w:jc w:val="both"/>
+        <w:rPr>
+          <w:bCs/>
+          <w:color w:val="auto"/>
+          <w:sz w:val="28"/>
+          <w:szCs w:val="28"/>
+        </w:rPr>
+      </w:pPr>
     </w:p>
     <w:p>
       <w:pPr>
@@ -1591,6 +1692,7 @@
           <w:sz w:val="28"/>
           <w:szCs w:val="28"/>
         </w:rPr>
+        <w:lastRenderedPageBreak/>
         <w:t xml:space="preserve">Характеристика </w:t>
       </w:r>
       <w:r>
@@ -1670,14 +1772,7 @@
           <w:sz w:val="28"/>
           <w:szCs w:val="28"/>
         </w:rPr>
-        <w:t>ДГТУ, отдел системного администрирования</w:t>
-      </w:r>
-      <w:r>
-        <w:rPr>
-          <w:sz w:val="28"/>
-          <w:szCs w:val="28"/>
-        </w:rPr>
-        <w:t xml:space="preserve">. </w:t>
+        <w:t xml:space="preserve">ДГТУ, отдел системного администрирования. </w:t>
       </w:r>
       <w:r>
         <w:rPr>
@@ -1685,16 +1780,7 @@
           <w:szCs w:val="28"/>
           <w:lang w:eastAsia="ru-RU"/>
         </w:rPr>
-        <w:t xml:space="preserve">Отдел решает задачи с администрированием общесетевых системных сервисов, обеспечение доступа </w:t>
-      </w:r>
-      <w:r>
-        <w:rPr>
-          <w:sz w:val="28"/>
-          <w:szCs w:val="28"/>
-          <w:lang w:eastAsia="ru-RU"/>
-        </w:rPr>
-        <w:lastRenderedPageBreak/>
-        <w:t>к ним и техническую поддержку пользователей. Сотрудники отдела обеспечивают непрерывную эксплуатацию серверного и сетевого оборудования, бесперебойную работу корпоративной сети ДГТУ</w:t>
+        <w:t>Отдел решает задачи с администрированием общесетевых системных сервисов, обеспечение доступа к ним и техническую поддержку пользователей. Сотрудники отдела обеспечивают непрерывную эксплуатацию серверного и сетевого оборудования, бесперебойную работу корпоративной сети ДГТУ</w:t>
       </w:r>
       <w:r>
         <w:rPr>
@@ -1949,6 +2035,7 @@
           <w:szCs w:val="28"/>
           <w:lang w:eastAsia="ru-RU"/>
         </w:rPr>
+        <w:lastRenderedPageBreak/>
         <w:t xml:space="preserve">Обеспечение работы системы антивирусной и </w:t>
       </w:r>
       <w:proofErr w:type="spellStart"/>
@@ -2019,7 +2106,6 @@
           <w:szCs w:val="28"/>
           <w:lang w:eastAsia="ru-RU"/>
         </w:rPr>
-        <w:lastRenderedPageBreak/>
         <w:t>Администрирование учетных записей пользователей информационно-вычислительной системы университета; .</w:t>
       </w:r>
     </w:p>
@@ -2052,6 +2138,38 @@
         <w:rPr>
           <w:sz w:val="28"/>
           <w:szCs w:val="28"/>
+          <w:lang w:eastAsia="ru-RU"/>
+        </w:rPr>
+        <w:t xml:space="preserve"> </w:t>
+      </w:r>
+      <w:r>
+        <w:rPr>
+          <w:sz w:val="28"/>
+          <w:szCs w:val="28"/>
+          <w:lang w:eastAsia="ru-RU"/>
+        </w:rPr>
+        <w:t>[</w:t>
+      </w:r>
+      <w:r>
+        <w:rPr>
+          <w:sz w:val="28"/>
+          <w:szCs w:val="28"/>
+          <w:lang w:eastAsia="ru-RU"/>
+        </w:rPr>
+        <w:t>3</w:t>
+      </w:r>
+      <w:r>
+        <w:rPr>
+          <w:sz w:val="28"/>
+          <w:szCs w:val="28"/>
+          <w:lang w:eastAsia="ru-RU"/>
+        </w:rPr>
+        <w:t>]</w:t>
+      </w:r>
+      <w:r>
+        <w:rPr>
+          <w:sz w:val="28"/>
+          <w:szCs w:val="28"/>
         </w:rPr>
         <w:t>.</w:t>
       </w:r>
@@ -2322,6 +2440,14 @@
           <w:szCs w:val="28"/>
         </w:rPr>
         <w:t xml:space="preserve"> Для оценки творческих способностей сотрудника</w:t>
+      </w:r>
+      <w:r>
+        <w:rPr>
+          <w:bCs/>
+          <w:sz w:val="28"/>
+          <w:szCs w:val="28"/>
+        </w:rPr>
+        <w:t xml:space="preserve"> [4]</w:t>
       </w:r>
       <w:r>
         <w:rPr>
@@ -2441,6 +2567,7 @@
           <w:sz w:val="28"/>
           <w:szCs w:val="28"/>
         </w:rPr>
+        <w:lastRenderedPageBreak/>
         <w:t>Испытание</w:t>
       </w:r>
       <w:r>
@@ -2506,7 +2633,6 @@
           <w:sz w:val="28"/>
           <w:szCs w:val="28"/>
         </w:rPr>
-        <w:lastRenderedPageBreak/>
         <w:t>Тесты для повышения квалификации</w:t>
       </w:r>
       <w:r>
@@ -2622,6 +2748,14 @@
           <w:szCs w:val="28"/>
         </w:rPr>
         <w:t xml:space="preserve"> работника</w:t>
+      </w:r>
+      <w:r>
+        <w:rPr>
+          <w:bCs/>
+          <w:sz w:val="28"/>
+          <w:szCs w:val="28"/>
+        </w:rPr>
+        <w:t xml:space="preserve"> [4]</w:t>
       </w:r>
       <w:r>
         <w:rPr>
@@ -3164,6 +3298,15 @@
           <w:szCs w:val="28"/>
           <w:lang w:val="en-US"/>
         </w:rPr>
+        <w:t xml:space="preserve"> [4]</w:t>
+      </w:r>
+      <w:r>
+        <w:rPr>
+          <w:bCs/>
+          <w:sz w:val="28"/>
+          <w:szCs w:val="28"/>
+          <w:lang w:val="en-US"/>
+        </w:rPr>
         <w:t>.</w:t>
       </w:r>
     </w:p>
@@ -3233,7 +3376,16 @@
           <w:sz w:val="28"/>
           <w:szCs w:val="28"/>
         </w:rPr>
-        <w:t>При тестировании персонала опытный руководитель использует не одну методику</w:t>
+        <w:t xml:space="preserve">При </w:t>
+      </w:r>
+      <w:r>
+        <w:rPr>
+          <w:bCs/>
+          <w:sz w:val="28"/>
+          <w:szCs w:val="28"/>
+        </w:rPr>
+        <w:lastRenderedPageBreak/>
+        <w:t>тестировании персонала опытный руководитель использует не одну методику</w:t>
       </w:r>
       <w:r>
         <w:rPr>
@@ -3295,7 +3447,6 @@
           <w:shd w:val="clear" w:color="auto" w:fill="FFFFFF"/>
           <w:lang w:eastAsia="en-US"/>
         </w:rPr>
-        <w:lastRenderedPageBreak/>
         <w:t>Преимущество</w:t>
       </w:r>
       <w:r>
@@ -3323,7 +3474,7 @@
           <w:shd w:val="clear" w:color="auto" w:fill="FFFFFF"/>
           <w:lang w:eastAsia="en-US"/>
         </w:rPr>
-        <w:t xml:space="preserve">систем </w:t>
+        <w:t>систем является</w:t>
       </w:r>
       <w:r>
         <w:rPr>
@@ -3332,7 +3483,7 @@
           <w:shd w:val="clear" w:color="auto" w:fill="FFFFFF"/>
           <w:lang w:eastAsia="en-US"/>
         </w:rPr>
-        <w:t>является</w:t>
+        <w:t xml:space="preserve"> </w:t>
       </w:r>
       <w:r>
         <w:rPr>
@@ -3341,7 +3492,7 @@
           <w:shd w:val="clear" w:color="auto" w:fill="FFFFFF"/>
           <w:lang w:eastAsia="en-US"/>
         </w:rPr>
-        <w:t xml:space="preserve"> </w:t>
+        <w:t>то</w:t>
       </w:r>
       <w:r>
         <w:rPr>
@@ -3350,7 +3501,7 @@
           <w:shd w:val="clear" w:color="auto" w:fill="FFFFFF"/>
           <w:lang w:eastAsia="en-US"/>
         </w:rPr>
-        <w:t>то</w:t>
+        <w:t xml:space="preserve">, что система позволяет получить </w:t>
       </w:r>
       <w:r>
         <w:rPr>
@@ -3359,7 +3510,7 @@
           <w:shd w:val="clear" w:color="auto" w:fill="FFFFFF"/>
           <w:lang w:eastAsia="en-US"/>
         </w:rPr>
-        <w:t xml:space="preserve">, что система позволяет получить </w:t>
+        <w:t>корректную</w:t>
       </w:r>
       <w:r>
         <w:rPr>
@@ -3368,7 +3519,28 @@
           <w:shd w:val="clear" w:color="auto" w:fill="FFFFFF"/>
           <w:lang w:eastAsia="en-US"/>
         </w:rPr>
-        <w:t>корректную</w:t>
+        <w:t xml:space="preserve"> оценку </w:t>
+      </w:r>
+      <w:r>
+        <w:rPr>
+          <w:sz w:val="28"/>
+          <w:szCs w:val="28"/>
+        </w:rPr>
+        <w:t>уровн</w:t>
+      </w:r>
+      <w:r>
+        <w:rPr>
+          <w:sz w:val="28"/>
+          <w:szCs w:val="28"/>
+        </w:rPr>
+        <w:t>я</w:t>
+      </w:r>
+      <w:r>
+        <w:rPr>
+          <w:sz w:val="28"/>
+          <w:szCs w:val="28"/>
+        </w:rPr>
+        <w:t xml:space="preserve"> знаний, умений и навыков</w:t>
       </w:r>
       <w:r>
         <w:rPr>
@@ -3377,28 +3549,7 @@
           <w:shd w:val="clear" w:color="auto" w:fill="FFFFFF"/>
           <w:lang w:eastAsia="en-US"/>
         </w:rPr>
-        <w:t xml:space="preserve"> оценку </w:t>
-      </w:r>
-      <w:r>
-        <w:rPr>
-          <w:sz w:val="28"/>
-          <w:szCs w:val="28"/>
-        </w:rPr>
-        <w:t>уровн</w:t>
-      </w:r>
-      <w:r>
-        <w:rPr>
-          <w:sz w:val="28"/>
-          <w:szCs w:val="28"/>
-        </w:rPr>
-        <w:t>я</w:t>
-      </w:r>
-      <w:r>
-        <w:rPr>
-          <w:sz w:val="28"/>
-          <w:szCs w:val="28"/>
-        </w:rPr>
-        <w:t xml:space="preserve"> знаний, умений и навыков</w:t>
+        <w:t xml:space="preserve"> </w:t>
       </w:r>
       <w:r>
         <w:rPr>
@@ -3407,7 +3558,7 @@
           <w:shd w:val="clear" w:color="auto" w:fill="FFFFFF"/>
           <w:lang w:eastAsia="en-US"/>
         </w:rPr>
-        <w:t xml:space="preserve"> </w:t>
+        <w:t>сотрудников</w:t>
       </w:r>
       <w:r>
         <w:rPr>
@@ -3416,7 +3567,7 @@
           <w:shd w:val="clear" w:color="auto" w:fill="FFFFFF"/>
           <w:lang w:eastAsia="en-US"/>
         </w:rPr>
-        <w:t>сотрудников</w:t>
+        <w:t xml:space="preserve">, </w:t>
       </w:r>
       <w:r>
         <w:rPr>
@@ -3425,7 +3576,7 @@
           <w:shd w:val="clear" w:color="auto" w:fill="FFFFFF"/>
           <w:lang w:eastAsia="en-US"/>
         </w:rPr>
-        <w:t xml:space="preserve">, </w:t>
+        <w:t>уменьшить</w:t>
       </w:r>
       <w:r>
         <w:rPr>
@@ -3434,7 +3585,7 @@
           <w:shd w:val="clear" w:color="auto" w:fill="FFFFFF"/>
           <w:lang w:eastAsia="en-US"/>
         </w:rPr>
-        <w:t>уменьшить</w:t>
+        <w:t xml:space="preserve"> время на </w:t>
       </w:r>
       <w:r>
         <w:rPr>
@@ -3443,7 +3594,7 @@
           <w:shd w:val="clear" w:color="auto" w:fill="FFFFFF"/>
           <w:lang w:eastAsia="en-US"/>
         </w:rPr>
-        <w:t xml:space="preserve"> время на </w:t>
+        <w:t>получение</w:t>
       </w:r>
       <w:r>
         <w:rPr>
@@ -3452,7 +3603,7 @@
           <w:shd w:val="clear" w:color="auto" w:fill="FFFFFF"/>
           <w:lang w:eastAsia="en-US"/>
         </w:rPr>
-        <w:t>получение</w:t>
+        <w:t xml:space="preserve"> результатов</w:t>
       </w:r>
       <w:r>
         <w:rPr>
@@ -3461,7 +3612,16 @@
           <w:shd w:val="clear" w:color="auto" w:fill="FFFFFF"/>
           <w:lang w:eastAsia="en-US"/>
         </w:rPr>
-        <w:t xml:space="preserve"> результатов.</w:t>
+        <w:t xml:space="preserve"> [5]</w:t>
+      </w:r>
+      <w:r>
+        <w:rPr>
+          <w:sz w:val="28"/>
+          <w:szCs w:val="26"/>
+          <w:shd w:val="clear" w:color="auto" w:fill="FFFFFF"/>
+          <w:lang w:eastAsia="en-US"/>
+        </w:rPr>
+        <w:t>.</w:t>
       </w:r>
     </w:p>
     <w:p>
@@ -4288,6 +4448,7 @@
                 <w:szCs w:val="26"/>
                 <w:lang w:val="ru-RU"/>
               </w:rPr>
+              <w:lastRenderedPageBreak/>
               <w:t>Тестирование программы</w:t>
             </w:r>
             <w:r>
@@ -4726,8 +4887,8 @@
         <w:lastRenderedPageBreak/>
         <w:drawing>
           <wp:inline distT="0" distB="0" distL="0" distR="0">
-            <wp:extent cx="5193131" cy="4199890"/>
-            <wp:effectExtent l="0" t="0" r="1270" b="3810"/>
+            <wp:extent cx="5421630" cy="5897880"/>
+            <wp:effectExtent l="0" t="0" r="1270" b="0"/>
             <wp:docPr id="1" name="Picture 1"/>
             <wp:cNvGraphicFramePr>
               <a:graphicFrameLocks xmlns:a="http://schemas.openxmlformats.org/drawingml/2006/main" noChangeAspect="1"/>
@@ -4754,7 +4915,7 @@
                   <pic:spPr>
                     <a:xfrm>
                       <a:off x="0" y="0"/>
-                      <a:ext cx="5201974" cy="4207042"/>
+                      <a:ext cx="5443894" cy="5922100"/>
                     </a:xfrm>
                     <a:prstGeom prst="rect">
                       <a:avLst/>
@@ -4779,16 +4940,7 @@
         </w:rPr>
       </w:pPr>
       <w:r>
-        <w:t>Рисунок - 1 с</w:t>
-      </w:r>
-      <w:r>
-        <w:t>труктура отдел</w:t>
-      </w:r>
-      <w:r>
-        <w:t>а</w:t>
-      </w:r>
-      <w:r>
-        <w:t xml:space="preserve"> системного администрирования</w:t>
+        <w:t>Рисунок - 1 структура отдела системного администрирования</w:t>
       </w:r>
     </w:p>
     <w:p>
@@ -5013,6 +5165,7 @@
           <w:sz w:val="28"/>
           <w:szCs w:val="28"/>
         </w:rPr>
+        <w:lastRenderedPageBreak/>
         <w:t>Изучение теоретического материала</w:t>
       </w:r>
       <w:r>
@@ -5208,7 +5361,6 @@
           <w:sz w:val="28"/>
           <w:szCs w:val="28"/>
         </w:rPr>
-        <w:lastRenderedPageBreak/>
         <w:t>Тестирование программы</w:t>
       </w:r>
       <w:r>
@@ -5453,7 +5605,23 @@
           <w:sz w:val="28"/>
           <w:szCs w:val="28"/>
         </w:rPr>
-        <w:t xml:space="preserve"> и стал использоваться для написания апплетов, приложений и серверного программного обеспечения.</w:t>
+        <w:t xml:space="preserve"> и стал использоваться для написания апплетов, приложений и серверного программного обеспечения</w:t>
+      </w:r>
+      <w:r>
+        <w:rPr>
+          <w:bCs/>
+          <w:sz w:val="28"/>
+          <w:szCs w:val="28"/>
+        </w:rPr>
+        <w:t xml:space="preserve"> [6]</w:t>
+      </w:r>
+      <w:r>
+        <w:rPr>
+          <w:bCs/>
+          <w:sz w:val="28"/>
+          <w:szCs w:val="28"/>
+        </w:rPr>
+        <w:t>.</w:t>
       </w:r>
     </w:p>
     <w:p>
@@ -5587,7 +5755,32 @@
           <w:sz w:val="28"/>
           <w:szCs w:val="28"/>
         </w:rPr>
-        <w:t>-независимый язык программирования, позволяющий создавать программы, которые не приходилось бы компилировать отдельно для каждой архитектуры и можно было бы использовать на различных процессорах под различными операционными системами.</w:t>
+        <w:t xml:space="preserve">-независимый язык программирования, позволяющий создавать программы, </w:t>
+      </w:r>
+      <w:r>
+        <w:rPr>
+          <w:bCs/>
+          <w:sz w:val="28"/>
+          <w:szCs w:val="28"/>
+        </w:rPr>
+        <w:lastRenderedPageBreak/>
+        <w:t>которые не приходилось бы компилировать отдельно для каждой архитектуры и можно было бы использовать на различных процессорах под различными операционными системами</w:t>
+      </w:r>
+      <w:r>
+        <w:rPr>
+          <w:bCs/>
+          <w:sz w:val="28"/>
+          <w:szCs w:val="28"/>
+        </w:rPr>
+        <w:t xml:space="preserve"> [6]</w:t>
+      </w:r>
+      <w:r>
+        <w:rPr>
+          <w:bCs/>
+          <w:sz w:val="28"/>
+          <w:szCs w:val="28"/>
+        </w:rPr>
+        <w:t>.</w:t>
       </w:r>
     </w:p>
     <w:p>
@@ -5610,32 +5803,7 @@
           <w:sz w:val="28"/>
           <w:szCs w:val="28"/>
         </w:rPr>
-        <w:t xml:space="preserve">Spring Framework – это каркас для разработки приложений, использующих распределённую Internet-архитектуру. Как известно, </w:t>
-      </w:r>
-      <w:r>
-        <w:rPr>
-          <w:bCs/>
-          <w:sz w:val="28"/>
-          <w:szCs w:val="28"/>
-        </w:rPr>
-        <w:lastRenderedPageBreak/>
-        <w:t>существует несколько вариантов реализации этой архитектуры,</w:t>
-      </w:r>
-      <w:r>
-        <w:rPr>
-          <w:bCs/>
-          <w:sz w:val="28"/>
-          <w:szCs w:val="28"/>
-        </w:rPr>
-        <w:t xml:space="preserve"> в практике </w:t>
-      </w:r>
-      <w:r>
-        <w:rPr>
-          <w:bCs/>
-          <w:sz w:val="28"/>
-          <w:szCs w:val="28"/>
-        </w:rPr>
-        <w:t>применен шаблон проектирования Model-View-Controller (MVC).</w:t>
+        <w:t>Spring Framework – это каркас для разработки приложений, использующих распределённую Internet-архитектуру. Как известно, существует несколько вариантов реализации этой архитектуры, в практике применен шаблон проектирования Model-View-Controller (MVC).</w:t>
       </w:r>
     </w:p>
     <w:p>
@@ -5811,7 +5979,51 @@
           <w:sz w:val="28"/>
           <w:szCs w:val="28"/>
         </w:rPr>
-        <w:t xml:space="preserve">Чтобы упростить доступ к этим технологиям и сократить время конфигурирования часто используют Spring Boot. </w:t>
+        <w:t xml:space="preserve">Чтобы упростить доступ к этим технологиям и сократить время конфигурирования часто используют </w:t>
+      </w:r>
+      <w:proofErr w:type="spellStart"/>
+      <w:r>
+        <w:rPr>
+          <w:bCs/>
+          <w:sz w:val="28"/>
+          <w:szCs w:val="28"/>
+        </w:rPr>
+        <w:t>Spring</w:t>
+      </w:r>
+      <w:proofErr w:type="spellEnd"/>
+      <w:r>
+        <w:rPr>
+          <w:bCs/>
+          <w:sz w:val="28"/>
+          <w:szCs w:val="28"/>
+        </w:rPr>
+        <w:t xml:space="preserve"> </w:t>
+      </w:r>
+      <w:proofErr w:type="spellStart"/>
+      <w:r>
+        <w:rPr>
+          <w:bCs/>
+          <w:sz w:val="28"/>
+          <w:szCs w:val="28"/>
+        </w:rPr>
+        <w:t>Boot</w:t>
+      </w:r>
+      <w:proofErr w:type="spellEnd"/>
+      <w:r>
+        <w:rPr>
+          <w:bCs/>
+          <w:sz w:val="28"/>
+          <w:szCs w:val="28"/>
+        </w:rPr>
+        <w:t xml:space="preserve"> [6]</w:t>
+      </w:r>
+      <w:r>
+        <w:rPr>
+          <w:bCs/>
+          <w:sz w:val="28"/>
+          <w:szCs w:val="28"/>
+        </w:rPr>
+        <w:t xml:space="preserve">. </w:t>
       </w:r>
     </w:p>
     <w:p>
@@ -5992,6 +6204,14 @@
         </w:rPr>
         <w:t>-приложение, требуя от разработчиков минимум усилий по его настройке и написанию кода</w:t>
       </w:r>
+      <w:r>
+        <w:rPr>
+          <w:bCs/>
+          <w:sz w:val="28"/>
+          <w:szCs w:val="28"/>
+        </w:rPr>
+        <w:t xml:space="preserve"> [7].</w:t>
+      </w:r>
     </w:p>
     <w:p>
       <w:pPr>
@@ -6104,7 +6324,16 @@
           <w:sz w:val="28"/>
           <w:szCs w:val="28"/>
         </w:rPr>
-        <w:t> собирает все общие зависимости и определяет их в одном месте, что позволяет разработчикам просто использовать их, вместо того, чтобы изобретать колесо каждый раз, когда они создают новое приложение</w:t>
+        <w:t xml:space="preserve"> собирает все общие зависимости и определяет их в одном месте, что позволяет разработчикам </w:t>
+      </w:r>
+      <w:r>
+        <w:rPr>
+          <w:bCs/>
+          <w:sz w:val="28"/>
+          <w:szCs w:val="28"/>
+        </w:rPr>
+        <w:lastRenderedPageBreak/>
+        <w:t>просто использовать их, вместо того, чтобы изобретать колесо каждый раз, когда они создают новое приложение</w:t>
       </w:r>
     </w:p>
     <w:p>
@@ -6163,25 +6392,13 @@
         </w:rPr>
         <w:t> является автоматическая конфигурация приложения</w:t>
       </w:r>
-    </w:p>
-    <w:p>
-      <w:pPr>
-        <w:spacing w:line="360" w:lineRule="auto"/>
-        <w:jc w:val="both"/>
-        <w:rPr>
-          <w:bCs/>
-          <w:sz w:val="28"/>
-          <w:szCs w:val="28"/>
-        </w:rPr>
-      </w:pPr>
-      <w:r>
-        <w:rPr>
-          <w:bCs/>
-          <w:sz w:val="28"/>
-          <w:szCs w:val="28"/>
-        </w:rPr>
-        <w:lastRenderedPageBreak/>
-        <w:br/>
+      <w:r>
+        <w:rPr>
+          <w:bCs/>
+          <w:sz w:val="28"/>
+          <w:szCs w:val="28"/>
+        </w:rPr>
+        <w:t>.</w:t>
       </w:r>
     </w:p>
     <w:p>
@@ -6202,97 +6419,7 @@
           <w:sz w:val="28"/>
           <w:szCs w:val="28"/>
         </w:rPr>
-        <w:t>После выбора подходящего </w:t>
-      </w:r>
-      <w:proofErr w:type="spellStart"/>
-      <w:r>
-        <w:rPr>
-          <w:bCs/>
-          <w:sz w:val="28"/>
-          <w:szCs w:val="28"/>
-        </w:rPr>
-        <w:t>starter</w:t>
-      </w:r>
-      <w:proofErr w:type="spellEnd"/>
-      <w:r>
-        <w:rPr>
-          <w:bCs/>
-          <w:sz w:val="28"/>
-          <w:szCs w:val="28"/>
-        </w:rPr>
-        <w:t>-пакета, </w:t>
-      </w:r>
-      <w:proofErr w:type="spellStart"/>
-      <w:r>
-        <w:rPr>
-          <w:bCs/>
-          <w:sz w:val="28"/>
-          <w:szCs w:val="28"/>
-        </w:rPr>
-        <w:t>Spring</w:t>
-      </w:r>
-      <w:proofErr w:type="spellEnd"/>
-      <w:r>
-        <w:rPr>
-          <w:bCs/>
-          <w:sz w:val="28"/>
-          <w:szCs w:val="28"/>
-        </w:rPr>
-        <w:t xml:space="preserve"> </w:t>
-      </w:r>
-      <w:proofErr w:type="spellStart"/>
-      <w:r>
-        <w:rPr>
-          <w:bCs/>
-          <w:sz w:val="28"/>
-          <w:szCs w:val="28"/>
-        </w:rPr>
-        <w:t>Boot</w:t>
-      </w:r>
-      <w:proofErr w:type="spellEnd"/>
-      <w:r>
-        <w:rPr>
-          <w:bCs/>
-          <w:sz w:val="28"/>
-          <w:szCs w:val="28"/>
-        </w:rPr>
-        <w:t xml:space="preserve"> попытается автоматически настроить </w:t>
-      </w:r>
-      <w:proofErr w:type="spellStart"/>
-      <w:r>
-        <w:rPr>
-          <w:bCs/>
-          <w:sz w:val="28"/>
-          <w:szCs w:val="28"/>
-        </w:rPr>
-        <w:t>Spring</w:t>
-      </w:r>
-      <w:proofErr w:type="spellEnd"/>
-      <w:r>
-        <w:rPr>
-          <w:bCs/>
-          <w:sz w:val="28"/>
-          <w:szCs w:val="28"/>
-        </w:rPr>
-        <w:t>-приложение на основе добавленных вами </w:t>
-      </w:r>
-      <w:proofErr w:type="spellStart"/>
-      <w:r>
-        <w:rPr>
-          <w:bCs/>
-          <w:sz w:val="28"/>
-          <w:szCs w:val="28"/>
-        </w:rPr>
-        <w:t>jar</w:t>
-      </w:r>
-      <w:proofErr w:type="spellEnd"/>
-      <w:r>
-        <w:rPr>
-          <w:bCs/>
-          <w:sz w:val="28"/>
-          <w:szCs w:val="28"/>
-        </w:rPr>
-        <w:t>-зависимостей</w:t>
+        <w:t>MVC — это не шаблон проекта, это конструкционный шаблон, который описывает способ построения структуры нашего приложения, сферы ответственности и взаимодействие каждой из частей в данной структуре.</w:t>
       </w:r>
     </w:p>
     <w:p>
@@ -6313,7 +6440,7 @@
           <w:sz w:val="28"/>
           <w:szCs w:val="28"/>
         </w:rPr>
-        <w:t>Например, если вы добавите </w:t>
+        <w:t xml:space="preserve">Впервые она была описана в 1979 году, конечно же, для другого окружения. Тогда не существовало концепции веб приложения. </w:t>
       </w:r>
       <w:proofErr w:type="spellStart"/>
       <w:r>
@@ -6322,7 +6449,7 @@
           <w:sz w:val="28"/>
           <w:szCs w:val="28"/>
         </w:rPr>
-        <w:t>Spring-boot-starter-web</w:t>
+        <w:t>Tim</w:t>
       </w:r>
       <w:proofErr w:type="spellEnd"/>
       <w:r>
@@ -6331,7 +6458,7 @@
           <w:sz w:val="28"/>
           <w:szCs w:val="28"/>
         </w:rPr>
-        <w:t xml:space="preserve">, </w:t>
+        <w:t xml:space="preserve"> </w:t>
       </w:r>
       <w:proofErr w:type="spellStart"/>
       <w:r>
@@ -6340,7 +6467,7 @@
           <w:sz w:val="28"/>
           <w:szCs w:val="28"/>
         </w:rPr>
-        <w:t>Spring</w:t>
+        <w:t>Berners</w:t>
       </w:r>
       <w:proofErr w:type="spellEnd"/>
       <w:r>
@@ -6358,7 +6485,7 @@
           <w:sz w:val="28"/>
           <w:szCs w:val="28"/>
         </w:rPr>
-        <w:t>Boot</w:t>
+        <w:t>Lee</w:t>
       </w:r>
       <w:proofErr w:type="spellEnd"/>
       <w:r>
@@ -6367,7 +6494,7 @@
           <w:sz w:val="28"/>
           <w:szCs w:val="28"/>
         </w:rPr>
-        <w:t xml:space="preserve"> автоматически сконфигурирует такие зарегистрированные </w:t>
+        <w:t xml:space="preserve"> (Тим </w:t>
       </w:r>
       <w:proofErr w:type="spellStart"/>
       <w:r>
@@ -6376,7 +6503,7 @@
           <w:sz w:val="28"/>
           <w:szCs w:val="28"/>
         </w:rPr>
-        <w:t>бины</w:t>
+        <w:t>Бернерс</w:t>
       </w:r>
       <w:proofErr w:type="spellEnd"/>
       <w:r>
@@ -6385,7 +6512,7 @@
           <w:sz w:val="28"/>
           <w:szCs w:val="28"/>
         </w:rPr>
-        <w:t>, как </w:t>
+        <w:t xml:space="preserve"> Ли) посеял семена </w:t>
       </w:r>
       <w:proofErr w:type="spellStart"/>
       <w:r>
@@ -6394,7 +6521,7 @@
           <w:sz w:val="28"/>
           <w:szCs w:val="28"/>
         </w:rPr>
-        <w:t>DispatcherServlet</w:t>
+        <w:t>World</w:t>
       </w:r>
       <w:proofErr w:type="spellEnd"/>
       <w:r>
@@ -6403,7 +6530,7 @@
           <w:sz w:val="28"/>
           <w:szCs w:val="28"/>
         </w:rPr>
-        <w:t>, </w:t>
+        <w:t xml:space="preserve"> </w:t>
       </w:r>
       <w:proofErr w:type="spellStart"/>
       <w:r>
@@ -6412,7 +6539,7 @@
           <w:sz w:val="28"/>
           <w:szCs w:val="28"/>
         </w:rPr>
-        <w:t>ResourceHandlers</w:t>
+        <w:t>Wide</w:t>
       </w:r>
       <w:proofErr w:type="spellEnd"/>
       <w:r>
@@ -6421,7 +6548,7 @@
           <w:sz w:val="28"/>
           <w:szCs w:val="28"/>
         </w:rPr>
-        <w:t>, </w:t>
+        <w:t xml:space="preserve"> </w:t>
       </w:r>
       <w:proofErr w:type="spellStart"/>
       <w:r>
@@ -6430,9 +6557,25 @@
           <w:sz w:val="28"/>
           <w:szCs w:val="28"/>
         </w:rPr>
-        <w:t>MessageSource</w:t>
+        <w:t>Web</w:t>
       </w:r>
       <w:proofErr w:type="spellEnd"/>
+      <w:r>
+        <w:rPr>
+          <w:bCs/>
+          <w:sz w:val="28"/>
+          <w:szCs w:val="28"/>
+        </w:rPr>
+        <w:t xml:space="preserve"> (WWW) в начале девяностых и навсегда изменил мир. Шаблон, который мы используем сегодня, является адаптацией оригинального шаблона к веб разработке</w:t>
+      </w:r>
+      <w:r>
+        <w:rPr>
+          <w:bCs/>
+          <w:sz w:val="28"/>
+          <w:szCs w:val="28"/>
+        </w:rPr>
+        <w:t xml:space="preserve"> [7]</w:t>
+      </w:r>
       <w:r>
         <w:rPr>
           <w:bCs/>
@@ -6460,183 +6603,7 @@
           <w:sz w:val="28"/>
           <w:szCs w:val="28"/>
         </w:rPr>
-        <w:t>MVC — это не шаблон проекта, это конструкционный шаблон, который описывает способ построения структуры нашего приложения, сферы ответственности и взаимодействие каждой из частей в данной структуре.</w:t>
-      </w:r>
-    </w:p>
-    <w:p>
-      <w:pPr>
-        <w:shd w:val="clear" w:color="auto" w:fill="FFFFFF"/>
-        <w:spacing w:line="360" w:lineRule="auto"/>
-        <w:ind w:firstLine="851"/>
-        <w:jc w:val="both"/>
-        <w:rPr>
-          <w:bCs/>
-          <w:sz w:val="28"/>
-          <w:szCs w:val="28"/>
-        </w:rPr>
-      </w:pPr>
-      <w:r>
-        <w:rPr>
-          <w:bCs/>
-          <w:sz w:val="28"/>
-          <w:szCs w:val="28"/>
-        </w:rPr>
-        <w:t xml:space="preserve">Впервые она была описана в 1979 году, конечно же, для другого окружения. Тогда не существовало концепции веб приложения. </w:t>
-      </w:r>
-      <w:proofErr w:type="spellStart"/>
-      <w:r>
-        <w:rPr>
-          <w:bCs/>
-          <w:sz w:val="28"/>
-          <w:szCs w:val="28"/>
-        </w:rPr>
-        <w:t>Tim</w:t>
-      </w:r>
-      <w:proofErr w:type="spellEnd"/>
-      <w:r>
-        <w:rPr>
-          <w:bCs/>
-          <w:sz w:val="28"/>
-          <w:szCs w:val="28"/>
-        </w:rPr>
-        <w:t xml:space="preserve"> </w:t>
-      </w:r>
-      <w:proofErr w:type="spellStart"/>
-      <w:r>
-        <w:rPr>
-          <w:bCs/>
-          <w:sz w:val="28"/>
-          <w:szCs w:val="28"/>
-        </w:rPr>
-        <w:t>Berners</w:t>
-      </w:r>
-      <w:proofErr w:type="spellEnd"/>
-      <w:r>
-        <w:rPr>
-          <w:bCs/>
-          <w:sz w:val="28"/>
-          <w:szCs w:val="28"/>
-        </w:rPr>
-        <w:t xml:space="preserve"> </w:t>
-      </w:r>
-      <w:proofErr w:type="spellStart"/>
-      <w:r>
-        <w:rPr>
-          <w:bCs/>
-          <w:sz w:val="28"/>
-          <w:szCs w:val="28"/>
-        </w:rPr>
-        <w:t>Lee</w:t>
-      </w:r>
-      <w:proofErr w:type="spellEnd"/>
-      <w:r>
-        <w:rPr>
-          <w:bCs/>
-          <w:sz w:val="28"/>
-          <w:szCs w:val="28"/>
-        </w:rPr>
-        <w:t xml:space="preserve"> (Тим </w:t>
-      </w:r>
-      <w:proofErr w:type="spellStart"/>
-      <w:r>
-        <w:rPr>
-          <w:bCs/>
-          <w:sz w:val="28"/>
-          <w:szCs w:val="28"/>
-        </w:rPr>
-        <w:t>Бернерс</w:t>
-      </w:r>
-      <w:proofErr w:type="spellEnd"/>
-      <w:r>
-        <w:rPr>
-          <w:bCs/>
-          <w:sz w:val="28"/>
-          <w:szCs w:val="28"/>
-        </w:rPr>
-        <w:t xml:space="preserve"> Ли) посеял семена </w:t>
-      </w:r>
-      <w:proofErr w:type="spellStart"/>
-      <w:r>
-        <w:rPr>
-          <w:bCs/>
-          <w:sz w:val="28"/>
-          <w:szCs w:val="28"/>
-        </w:rPr>
-        <w:t>World</w:t>
-      </w:r>
-      <w:proofErr w:type="spellEnd"/>
-      <w:r>
-        <w:rPr>
-          <w:bCs/>
-          <w:sz w:val="28"/>
-          <w:szCs w:val="28"/>
-        </w:rPr>
-        <w:t xml:space="preserve"> </w:t>
-      </w:r>
-      <w:proofErr w:type="spellStart"/>
-      <w:r>
-        <w:rPr>
-          <w:bCs/>
-          <w:sz w:val="28"/>
-          <w:szCs w:val="28"/>
-        </w:rPr>
-        <w:t>Wide</w:t>
-      </w:r>
-      <w:proofErr w:type="spellEnd"/>
-      <w:r>
-        <w:rPr>
-          <w:bCs/>
-          <w:sz w:val="28"/>
-          <w:szCs w:val="28"/>
-        </w:rPr>
-        <w:t xml:space="preserve"> </w:t>
-      </w:r>
-      <w:proofErr w:type="spellStart"/>
-      <w:r>
-        <w:rPr>
-          <w:bCs/>
-          <w:sz w:val="28"/>
-          <w:szCs w:val="28"/>
-        </w:rPr>
-        <w:t>Web</w:t>
-      </w:r>
-      <w:proofErr w:type="spellEnd"/>
-      <w:r>
-        <w:rPr>
-          <w:bCs/>
-          <w:sz w:val="28"/>
-          <w:szCs w:val="28"/>
-        </w:rPr>
-        <w:t xml:space="preserve"> (WWW) в начале девяностых и навсегда изменил мир. Шаблон, который мы используем сегодня, является адаптацией оригинального шаблона к веб разработке.</w:t>
-      </w:r>
-    </w:p>
-    <w:p>
-      <w:pPr>
-        <w:shd w:val="clear" w:color="auto" w:fill="FFFFFF"/>
-        <w:spacing w:line="360" w:lineRule="auto"/>
-        <w:ind w:firstLine="851"/>
-        <w:jc w:val="both"/>
-        <w:rPr>
-          <w:bCs/>
-          <w:sz w:val="28"/>
-          <w:szCs w:val="28"/>
-        </w:rPr>
-      </w:pPr>
-      <w:r>
-        <w:rPr>
-          <w:bCs/>
-          <w:sz w:val="28"/>
-          <w:szCs w:val="28"/>
-        </w:rPr>
-        <w:t>Идея, которая лежит в основе конструкционного шаблона MVC, очень проста: нужно чётко разделять ответственность за различное функционирование в наших приложениях</w:t>
-      </w:r>
-      <w:r>
-        <w:rPr>
-          <w:bCs/>
-          <w:sz w:val="28"/>
-          <w:szCs w:val="28"/>
-        </w:rPr>
-        <w:t xml:space="preserve"> на рисунке 2 изображено основное разделение </w:t>
+        <w:t xml:space="preserve">Идея, которая лежит в основе конструкционного шаблона MVC, очень проста: нужно чётко разделять ответственность за различное функционирование в наших приложениях на рисунке 2 изображено основное разделение </w:t>
       </w:r>
     </w:p>
     <w:p>
@@ -6670,8 +6637,8 @@
         </w:rPr>
         <w:drawing>
           <wp:inline distT="0" distB="0" distL="0" distR="0">
-            <wp:extent cx="5413751" cy="2674833"/>
-            <wp:effectExtent l="0" t="0" r="0" b="5080"/>
+            <wp:extent cx="5411470" cy="2368296"/>
+            <wp:effectExtent l="0" t="0" r="0" b="0"/>
             <wp:docPr id="2" name="Picture 2"/>
             <wp:cNvGraphicFramePr>
               <a:graphicFrameLocks xmlns:a="http://schemas.openxmlformats.org/drawingml/2006/main" noChangeAspect="1"/>
@@ -6698,7 +6665,7 @@
                   <pic:spPr>
                     <a:xfrm>
                       <a:off x="0" y="0"/>
-                      <a:ext cx="5442880" cy="2689225"/>
+                      <a:ext cx="5480670" cy="2398581"/>
                     </a:xfrm>
                     <a:prstGeom prst="rect">
                       <a:avLst/>
@@ -6731,13 +6698,7 @@
         <w:t xml:space="preserve">разделение </w:t>
       </w:r>
       <w:r>
-        <w:t>ответственност</w:t>
-      </w:r>
-      <w:r>
-        <w:t>и</w:t>
-      </w:r>
-      <w:r>
-        <w:t xml:space="preserve"> за различное функционирование</w:t>
+        <w:t>ответственности за различное функционирование</w:t>
       </w:r>
     </w:p>
     <w:p>
@@ -6752,15 +6713,6 @@
           <w:szCs w:val="28"/>
         </w:rPr>
       </w:pPr>
-      <w:r>
-        <w:rPr>
-          <w:bCs/>
-          <w:sz w:val="28"/>
-          <w:szCs w:val="28"/>
-        </w:rPr>
-        <w:lastRenderedPageBreak/>
-        <w:t>Контроллер управляет запросами пользователя (получаемые в виде запросов HTTP GET или POST, когда пользователь нажимает на элементы интерфейса для выполнения различных действий). Его основная функция — вызывать и координировать действие необходимых ресурсов и объектов, нужных для выполнения действий, задаваемых пользователем. Обычно контроллер вызывает соответствующую модель для задачи и выбирает подходящий вид.</w:t>
-      </w:r>
     </w:p>
     <w:p>
       <w:pPr>
@@ -6780,43 +6732,16 @@
           <w:sz w:val="28"/>
           <w:szCs w:val="28"/>
         </w:rPr>
-        <w:t>Модель </w:t>
-      </w:r>
-      <w:proofErr w:type="gramStart"/>
-      <w:r>
-        <w:rPr>
-          <w:bCs/>
-          <w:sz w:val="28"/>
-          <w:szCs w:val="28"/>
-        </w:rPr>
-        <w:t>- это</w:t>
-      </w:r>
-      <w:proofErr w:type="gramEnd"/>
-      <w:r>
-        <w:rPr>
-          <w:bCs/>
-          <w:sz w:val="28"/>
-          <w:szCs w:val="28"/>
-        </w:rPr>
-        <w:t xml:space="preserve"> данные и правила, которые используются для работы с данными, которые представляют концепцию управления приложением. В любом приложении вся структура моделируется как данные, которые обрабатываются определённым образом. Что такое пользователь для приложения — сообщение или книга? Только данные, которые должны быть обработаны в соответствии с правилами (дата не может указывать в будущее, e-</w:t>
-      </w:r>
-      <w:proofErr w:type="spellStart"/>
-      <w:r>
-        <w:rPr>
-          <w:bCs/>
-          <w:sz w:val="28"/>
-          <w:szCs w:val="28"/>
-        </w:rPr>
-        <w:t>mail</w:t>
-      </w:r>
-      <w:proofErr w:type="spellEnd"/>
-      <w:r>
-        <w:rPr>
-          <w:bCs/>
-          <w:sz w:val="28"/>
-          <w:szCs w:val="28"/>
-        </w:rPr>
-        <w:t xml:space="preserve"> должен быть в определённом формате, имя не может быть длиннее Х символов, и так далее).</w:t>
+        <w:t xml:space="preserve">Контроллер управляет запросами пользователя (получаемые в виде запросов HTTP GET или POST, когда пользователь нажимает на элементы интерфейса для выполнения различных действий). Его основная функция — вызывать и координировать действие необходимых ресурсов и объектов, </w:t>
+      </w:r>
+      <w:r>
+        <w:rPr>
+          <w:bCs/>
+          <w:sz w:val="28"/>
+          <w:szCs w:val="28"/>
+        </w:rPr>
+        <w:lastRenderedPageBreak/>
+        <w:t>нужных для выполнения действий, задаваемых пользователем. Обычно контроллер вызывает соответствующую модель для задачи и выбирает подходящий вид.</w:t>
       </w:r>
     </w:p>
     <w:p>
@@ -6837,7 +6762,41 @@
           <w:sz w:val="28"/>
           <w:szCs w:val="28"/>
         </w:rPr>
-        <w:t>Модель даёт контроллеру представление данных, которые запросил пользователь (сообщение, страницу книги, фотоальбом, и тому подобное). Модель данных будет одинаковой, вне зависимости от того, как мы хотим представлять их пользователю. Поэтому мы выбираем любой доступный вид для отображения данных.</w:t>
+        <w:t>Модель </w:t>
+      </w:r>
+      <w:r>
+        <w:rPr>
+          <w:bCs/>
+          <w:sz w:val="28"/>
+          <w:szCs w:val="28"/>
+        </w:rPr>
+        <w:t>— это</w:t>
+      </w:r>
+      <w:r>
+        <w:rPr>
+          <w:bCs/>
+          <w:sz w:val="28"/>
+          <w:szCs w:val="28"/>
+        </w:rPr>
+        <w:t xml:space="preserve"> данные и правила, которые используются для работы с данными, которые представляют концепцию управления приложением. В любом приложении вся структура моделируется как данные, которые обрабатываются определённым образом. Что такое пользователь для приложения — сообщение или книга? Только данные, которые должны быть обработаны в соответствии с правилами (дата не может указывать в будущее, e-</w:t>
+      </w:r>
+      <w:proofErr w:type="spellStart"/>
+      <w:r>
+        <w:rPr>
+          <w:bCs/>
+          <w:sz w:val="28"/>
+          <w:szCs w:val="28"/>
+        </w:rPr>
+        <w:t>mail</w:t>
+      </w:r>
+      <w:proofErr w:type="spellEnd"/>
+      <w:r>
+        <w:rPr>
+          <w:bCs/>
+          <w:sz w:val="28"/>
+          <w:szCs w:val="28"/>
+        </w:rPr>
+        <w:t xml:space="preserve"> должен быть в определённом формате, имя не может быть длиннее Х символов, и так далее).</w:t>
       </w:r>
     </w:p>
     <w:p>
@@ -6858,7 +6817,7 @@
           <w:sz w:val="28"/>
           <w:szCs w:val="28"/>
         </w:rPr>
-        <w:t>Модель содержит наиболее важную часть логики нашего приложения, логики, которая решает задачу, с которой мы имеем дело (форум, магазин, банк, и тому подобное). Контроллер содержит в основном организационную логику для самого приложения (очень похоже на ведение домашнего хозяйства).</w:t>
+        <w:t>Модель даёт контроллеру представление данных, которые запросил пользователь (сообщение, страницу книги, фотоальбом, и тому подобное). Модель данных будет одинаковой, вне зависимости от того, как мы хотим представлять их пользователю. Поэтому мы выбираем любой доступный вид для отображения данных.</w:t>
       </w:r>
     </w:p>
     <w:p>
@@ -6879,7 +6838,7 @@
           <w:sz w:val="28"/>
           <w:szCs w:val="28"/>
         </w:rPr>
-        <w:t>Вид обеспечивает различные способы представления данных, которые получены из модели. Он может быть шаблоном, который заполняется данными. Может быть несколько различных видов, и контроллер выбирает, какой подходит наилучшим образом для текущей ситуации.</w:t>
+        <w:t>Модель содержит наиболее важную часть логики нашего приложения, логики, которая решает задачу, с которой мы имеем дело (форум, магазин, банк, и тому подобное). Контроллер содержит в основном организационную логику для самого приложения (очень похоже на ведение домашнего хозяйства).</w:t>
       </w:r>
     </w:p>
     <w:p>
@@ -6900,336 +6859,50 @@
           <w:sz w:val="28"/>
           <w:szCs w:val="28"/>
         </w:rPr>
-        <w:lastRenderedPageBreak/>
-        <w:t>Веб приложение обычно состоит из набора контроллеров, моделей и видов. Контроллер может быть устроен как основной, который получает все запросы и вызывает другие контроллеры для выполнения действий в зависимости от ситуации.</w:t>
+        <w:t>Вид обеспечивает различные способы представления данных, которые получены из модели. Он может быть шаблоном, который заполняется данными. Может быть несколько различных видов, и контроллер выбирает, какой подходит наилучшим образом для текущей ситуации.</w:t>
+      </w:r>
+    </w:p>
+    <w:p>
+      <w:pPr>
+        <w:shd w:val="clear" w:color="auto" w:fill="FFFFFF"/>
+        <w:spacing w:line="360" w:lineRule="auto"/>
+        <w:ind w:firstLine="851"/>
+        <w:jc w:val="both"/>
+        <w:rPr>
+          <w:bCs/>
+          <w:sz w:val="28"/>
+          <w:szCs w:val="28"/>
+        </w:rPr>
+      </w:pPr>
+      <w:r>
+        <w:rPr>
+          <w:bCs/>
+          <w:sz w:val="28"/>
+          <w:szCs w:val="28"/>
+        </w:rPr>
+        <w:t>Веб приложение обычно состоит из набора контроллеров, моделей и видов. Контроллер может быть устроен как основной, который получает все запросы и вызывает другие контроллеры для выполнения действий в зависимости от ситуации</w:t>
+      </w:r>
+      <w:r>
+        <w:rPr>
+          <w:bCs/>
+          <w:sz w:val="28"/>
+          <w:szCs w:val="28"/>
+        </w:rPr>
+        <w:t xml:space="preserve"> [7]</w:t>
+      </w:r>
+      <w:r>
+        <w:rPr>
+          <w:bCs/>
+          <w:sz w:val="28"/>
+          <w:szCs w:val="28"/>
+        </w:rPr>
+        <w:t>.</w:t>
       </w:r>
     </w:p>
     <w:p>
       <w:pPr>
         <w:pStyle w:val="Default"/>
         <w:spacing w:line="360" w:lineRule="auto"/>
-        <w:ind w:firstLine="851"/>
-        <w:jc w:val="both"/>
-        <w:rPr>
-          <w:bCs/>
-          <w:color w:val="auto"/>
-          <w:sz w:val="28"/>
-          <w:szCs w:val="28"/>
-        </w:rPr>
-      </w:pPr>
-    </w:p>
-    <w:p>
-      <w:pPr>
-        <w:pStyle w:val="Default"/>
-        <w:spacing w:line="360" w:lineRule="auto"/>
-        <w:ind w:firstLine="851"/>
-        <w:jc w:val="both"/>
-        <w:rPr>
-          <w:bCs/>
-          <w:color w:val="auto"/>
-          <w:sz w:val="28"/>
-          <w:szCs w:val="28"/>
-        </w:rPr>
-      </w:pPr>
-    </w:p>
-    <w:p>
-      <w:pPr>
-        <w:pStyle w:val="Default"/>
-        <w:spacing w:line="360" w:lineRule="auto"/>
-        <w:ind w:firstLine="851"/>
-        <w:jc w:val="both"/>
-        <w:rPr>
-          <w:bCs/>
-          <w:color w:val="auto"/>
-          <w:sz w:val="28"/>
-          <w:szCs w:val="28"/>
-        </w:rPr>
-      </w:pPr>
-    </w:p>
-    <w:p>
-      <w:pPr>
-        <w:pStyle w:val="Default"/>
-        <w:spacing w:line="360" w:lineRule="auto"/>
-        <w:ind w:firstLine="851"/>
-        <w:jc w:val="both"/>
-        <w:rPr>
-          <w:bCs/>
-          <w:color w:val="auto"/>
-          <w:sz w:val="28"/>
-          <w:szCs w:val="28"/>
-        </w:rPr>
-      </w:pPr>
-    </w:p>
-    <w:p>
-      <w:pPr>
-        <w:pStyle w:val="Default"/>
-        <w:spacing w:line="360" w:lineRule="auto"/>
-        <w:ind w:firstLine="851"/>
-        <w:jc w:val="both"/>
-        <w:rPr>
-          <w:bCs/>
-          <w:color w:val="auto"/>
-          <w:sz w:val="28"/>
-          <w:szCs w:val="28"/>
-        </w:rPr>
-      </w:pPr>
-    </w:p>
-    <w:p>
-      <w:pPr>
-        <w:pStyle w:val="Default"/>
-        <w:spacing w:line="360" w:lineRule="auto"/>
-        <w:ind w:firstLine="851"/>
-        <w:jc w:val="both"/>
-        <w:rPr>
-          <w:bCs/>
-          <w:color w:val="auto"/>
-          <w:sz w:val="28"/>
-          <w:szCs w:val="28"/>
-        </w:rPr>
-      </w:pPr>
-    </w:p>
-    <w:p>
-      <w:pPr>
-        <w:pStyle w:val="Default"/>
-        <w:spacing w:line="360" w:lineRule="auto"/>
-        <w:ind w:firstLine="851"/>
-        <w:jc w:val="both"/>
-        <w:rPr>
-          <w:bCs/>
-          <w:color w:val="auto"/>
-          <w:sz w:val="28"/>
-          <w:szCs w:val="28"/>
-        </w:rPr>
-      </w:pPr>
-    </w:p>
-    <w:p>
-      <w:pPr>
-        <w:pStyle w:val="Default"/>
-        <w:spacing w:line="360" w:lineRule="auto"/>
-        <w:ind w:firstLine="851"/>
-        <w:jc w:val="both"/>
-        <w:rPr>
-          <w:bCs/>
-          <w:color w:val="auto"/>
-          <w:sz w:val="28"/>
-          <w:szCs w:val="28"/>
-        </w:rPr>
-      </w:pPr>
-    </w:p>
-    <w:p>
-      <w:pPr>
-        <w:pStyle w:val="Default"/>
-        <w:spacing w:line="360" w:lineRule="auto"/>
-        <w:ind w:firstLine="851"/>
-        <w:jc w:val="both"/>
-        <w:rPr>
-          <w:bCs/>
-          <w:color w:val="auto"/>
-          <w:sz w:val="28"/>
-          <w:szCs w:val="28"/>
-        </w:rPr>
-      </w:pPr>
-    </w:p>
-    <w:p>
-      <w:pPr>
-        <w:pStyle w:val="Default"/>
-        <w:spacing w:line="360" w:lineRule="auto"/>
-        <w:ind w:firstLine="851"/>
-        <w:jc w:val="both"/>
-        <w:rPr>
-          <w:bCs/>
-          <w:color w:val="auto"/>
-          <w:sz w:val="28"/>
-          <w:szCs w:val="28"/>
-        </w:rPr>
-      </w:pPr>
-    </w:p>
-    <w:p>
-      <w:pPr>
-        <w:pStyle w:val="Default"/>
-        <w:spacing w:line="360" w:lineRule="auto"/>
-        <w:ind w:firstLine="851"/>
-        <w:jc w:val="both"/>
-        <w:rPr>
-          <w:bCs/>
-          <w:color w:val="auto"/>
-          <w:sz w:val="28"/>
-          <w:szCs w:val="28"/>
-        </w:rPr>
-      </w:pPr>
-    </w:p>
-    <w:p>
-      <w:pPr>
-        <w:pStyle w:val="Default"/>
-        <w:spacing w:line="360" w:lineRule="auto"/>
-        <w:ind w:firstLine="851"/>
-        <w:jc w:val="both"/>
-        <w:rPr>
-          <w:bCs/>
-          <w:color w:val="auto"/>
-          <w:sz w:val="28"/>
-          <w:szCs w:val="28"/>
-        </w:rPr>
-      </w:pPr>
-    </w:p>
-    <w:p>
-      <w:pPr>
-        <w:pStyle w:val="Default"/>
-        <w:spacing w:line="360" w:lineRule="auto"/>
-        <w:ind w:firstLine="851"/>
-        <w:jc w:val="both"/>
-        <w:rPr>
-          <w:bCs/>
-          <w:color w:val="auto"/>
-          <w:sz w:val="28"/>
-          <w:szCs w:val="28"/>
-        </w:rPr>
-      </w:pPr>
-    </w:p>
-    <w:p>
-      <w:pPr>
-        <w:pStyle w:val="Default"/>
-        <w:spacing w:line="360" w:lineRule="auto"/>
-        <w:ind w:firstLine="851"/>
-        <w:jc w:val="both"/>
-        <w:rPr>
-          <w:bCs/>
-          <w:color w:val="auto"/>
-          <w:sz w:val="28"/>
-          <w:szCs w:val="28"/>
-        </w:rPr>
-      </w:pPr>
-    </w:p>
-    <w:p>
-      <w:pPr>
-        <w:pStyle w:val="Default"/>
-        <w:spacing w:line="360" w:lineRule="auto"/>
-        <w:ind w:firstLine="851"/>
-        <w:jc w:val="both"/>
-        <w:rPr>
-          <w:bCs/>
-          <w:color w:val="auto"/>
-          <w:sz w:val="28"/>
-          <w:szCs w:val="28"/>
-        </w:rPr>
-      </w:pPr>
-    </w:p>
-    <w:p>
-      <w:pPr>
-        <w:pStyle w:val="Default"/>
-        <w:spacing w:line="360" w:lineRule="auto"/>
-        <w:ind w:firstLine="851"/>
-        <w:jc w:val="both"/>
-        <w:rPr>
-          <w:bCs/>
-          <w:color w:val="auto"/>
-          <w:sz w:val="28"/>
-          <w:szCs w:val="28"/>
-        </w:rPr>
-      </w:pPr>
-    </w:p>
-    <w:p>
-      <w:pPr>
-        <w:pStyle w:val="Default"/>
-        <w:spacing w:line="360" w:lineRule="auto"/>
-        <w:ind w:firstLine="851"/>
-        <w:jc w:val="both"/>
-        <w:rPr>
-          <w:bCs/>
-          <w:color w:val="auto"/>
-          <w:sz w:val="28"/>
-          <w:szCs w:val="28"/>
-        </w:rPr>
-      </w:pPr>
-    </w:p>
-    <w:p>
-      <w:pPr>
-        <w:pStyle w:val="Default"/>
-        <w:spacing w:line="360" w:lineRule="auto"/>
-        <w:ind w:firstLine="851"/>
-        <w:jc w:val="both"/>
-        <w:rPr>
-          <w:bCs/>
-          <w:color w:val="auto"/>
-          <w:sz w:val="28"/>
-          <w:szCs w:val="28"/>
-        </w:rPr>
-      </w:pPr>
-    </w:p>
-    <w:p>
-      <w:pPr>
-        <w:pStyle w:val="Default"/>
-        <w:spacing w:line="360" w:lineRule="auto"/>
-        <w:ind w:firstLine="851"/>
-        <w:jc w:val="both"/>
-        <w:rPr>
-          <w:bCs/>
-          <w:color w:val="auto"/>
-          <w:sz w:val="28"/>
-          <w:szCs w:val="28"/>
-        </w:rPr>
-      </w:pPr>
-    </w:p>
-    <w:p>
-      <w:pPr>
-        <w:pStyle w:val="Default"/>
-        <w:spacing w:line="360" w:lineRule="auto"/>
-        <w:ind w:firstLine="851"/>
-        <w:jc w:val="both"/>
-        <w:rPr>
-          <w:bCs/>
-          <w:color w:val="auto"/>
-          <w:sz w:val="28"/>
-          <w:szCs w:val="28"/>
-        </w:rPr>
-      </w:pPr>
-    </w:p>
-    <w:p>
-      <w:pPr>
-        <w:pStyle w:val="Default"/>
-        <w:spacing w:line="360" w:lineRule="auto"/>
-        <w:ind w:firstLine="851"/>
-        <w:jc w:val="both"/>
-        <w:rPr>
-          <w:bCs/>
-          <w:color w:val="auto"/>
-          <w:sz w:val="28"/>
-          <w:szCs w:val="28"/>
-        </w:rPr>
-      </w:pPr>
-    </w:p>
-    <w:p>
-      <w:pPr>
-        <w:pStyle w:val="Default"/>
-        <w:spacing w:line="360" w:lineRule="auto"/>
-        <w:ind w:firstLine="851"/>
-        <w:jc w:val="both"/>
-        <w:rPr>
-          <w:bCs/>
-          <w:color w:val="auto"/>
-          <w:sz w:val="28"/>
-          <w:szCs w:val="28"/>
-        </w:rPr>
-      </w:pPr>
-    </w:p>
-    <w:p>
-      <w:pPr>
-        <w:pStyle w:val="Default"/>
-        <w:spacing w:line="360" w:lineRule="auto"/>
-        <w:jc w:val="both"/>
-        <w:rPr>
-          <w:bCs/>
-          <w:color w:val="auto"/>
-          <w:sz w:val="28"/>
-          <w:szCs w:val="28"/>
-        </w:rPr>
-      </w:pPr>
-    </w:p>
-    <w:p>
-      <w:pPr>
-        <w:pStyle w:val="Default"/>
-        <w:spacing w:line="360" w:lineRule="auto"/>
-        <w:ind w:firstLine="851"/>
         <w:jc w:val="both"/>
         <w:rPr>
           <w:bCs/>
@@ -7250,7 +6923,7 @@
         </w:rPr>
       </w:pPr>
       <w:bookmarkStart w:id="1" w:name="_Toc43022574"/>
-      <w:bookmarkStart w:id="2" w:name="_Toc45667994"/>
+      <w:bookmarkStart w:id="2" w:name="_Toc45754005"/>
       <w:r>
         <w:rPr>
           <w:bCs w:val="0"/>
@@ -7494,6 +7167,15 @@
           <w:szCs w:val="28"/>
           <w:lang w:val="en-US"/>
         </w:rPr>
+        <w:t xml:space="preserve"> [8]</w:t>
+      </w:r>
+      <w:r>
+        <w:rPr>
+          <w:bCs/>
+          <w:sz w:val="28"/>
+          <w:szCs w:val="28"/>
+          <w:lang w:val="en-US"/>
+        </w:rPr>
         <w:t>.</w:t>
       </w:r>
     </w:p>
@@ -7716,56 +7398,42 @@
       <w:pPr>
         <w:widowControl w:val="0"/>
         <w:spacing w:line="360" w:lineRule="auto"/>
-        <w:ind w:firstLine="851"/>
-        <w:jc w:val="both"/>
-        <w:rPr>
-          <w:bCs/>
-          <w:sz w:val="28"/>
-          <w:szCs w:val="28"/>
-        </w:rPr>
-      </w:pPr>
-    </w:p>
-    <w:p>
-      <w:pPr>
-        <w:widowControl w:val="0"/>
+        <w:jc w:val="both"/>
+        <w:rPr>
+          <w:bCs/>
+          <w:sz w:val="28"/>
+          <w:szCs w:val="28"/>
+        </w:rPr>
+      </w:pPr>
+    </w:p>
+    <w:p>
+      <w:pPr>
+        <w:ind w:left="1415" w:firstLine="709"/>
+        <w:jc w:val="both"/>
+        <w:rPr>
+          <w:b/>
+          <w:sz w:val="28"/>
+          <w:szCs w:val="28"/>
+          <w:lang w:eastAsia="ru-RU"/>
+        </w:rPr>
+      </w:pPr>
+      <w:r>
+        <w:rPr>
+          <w:b/>
+          <w:sz w:val="28"/>
+          <w:szCs w:val="28"/>
+          <w:lang w:eastAsia="ru-RU"/>
+        </w:rPr>
+        <w:lastRenderedPageBreak/>
+        <w:t>Список используемой литературы</w:t>
+      </w:r>
+    </w:p>
+    <w:p>
+      <w:pPr>
         <w:spacing w:line="360" w:lineRule="auto"/>
-        <w:ind w:firstLine="851"/>
-        <w:jc w:val="both"/>
-        <w:rPr>
-          <w:bCs/>
-          <w:sz w:val="28"/>
-          <w:szCs w:val="28"/>
-        </w:rPr>
-      </w:pPr>
-    </w:p>
-    <w:p>
-      <w:pPr>
-        <w:ind w:left="1415" w:firstLine="709"/>
-        <w:jc w:val="both"/>
-        <w:rPr>
-          <w:b/>
-          <w:sz w:val="28"/>
-          <w:szCs w:val="28"/>
-          <w:lang w:eastAsia="ru-RU"/>
-        </w:rPr>
-      </w:pPr>
-      <w:r>
-        <w:rPr>
-          <w:b/>
-          <w:sz w:val="28"/>
-          <w:szCs w:val="28"/>
-          <w:lang w:eastAsia="ru-RU"/>
-        </w:rPr>
-        <w:t>Список используемой литературы</w:t>
-      </w:r>
-    </w:p>
-    <w:p>
-      <w:pPr>
-        <w:spacing w:line="360" w:lineRule="auto"/>
-        <w:ind w:firstLine="709"/>
-        <w:jc w:val="both"/>
-        <w:rPr>
-          <w:b/>
+        <w:jc w:val="both"/>
+        <w:rPr>
+          <w:bCs/>
           <w:sz w:val="28"/>
           <w:szCs w:val="28"/>
         </w:rPr>
@@ -7793,7 +7461,7 @@
           <w:sz w:val="28"/>
           <w:szCs w:val="28"/>
         </w:rPr>
-        <w:t>Роберт И.В. Теория и методика информатизации образования. Психолого-педагогический и технологический аспекты. Издатель- Бином. Лаборатория знаний; 2013 г. 128с.</w:t>
+        <w:t>Могилев А.В. Технологии обработки текстовой информации. Технологии обработки графической и мультимедийной информации. Издатель - БХВ-Петербург 2013 г. 76с.</w:t>
       </w:r>
     </w:p>
     <w:p>
@@ -7818,7 +7486,7 @@
           <w:sz w:val="28"/>
           <w:szCs w:val="28"/>
         </w:rPr>
-        <w:t>Могилев А.В. Технологии обработки текстовой информации. Технологии обработки графической и мультимедийной информации. Издатель - БХВ-Петербург 2013 г. 76с.</w:t>
+        <w:t>Роберт И.В. Теория и методика информатизации образования. Психолого-педагогический и технологический аспекты. Издатель- Бином. Лаборатория знаний; 2013 г. 128с.</w:t>
       </w:r>
     </w:p>
     <w:p>
@@ -7837,13 +7505,64 @@
           <w:szCs w:val="28"/>
         </w:rPr>
       </w:pPr>
-      <w:r>
-        <w:rPr>
-          <w:bCs/>
-          <w:sz w:val="28"/>
-          <w:szCs w:val="28"/>
-        </w:rPr>
-        <w:t>Нохрина, Н. Н. Система тестового контроля // Высшее образование в России. - 2002. - № 1. - с. 106</w:t>
+      <w:hyperlink r:id="rId8" w:history="1">
+        <w:r>
+          <w:rPr>
+            <w:rStyle w:val="Hyperlink"/>
+            <w:bCs/>
+            <w:sz w:val="28"/>
+            <w:szCs w:val="28"/>
+          </w:rPr>
+          <w:t>https://donstu.ru/structure/administrative/upravlenieinformatizatsii/otdel-administrirovaniya-i-sistemnogo-programmnogo-obespecheniya/</w:t>
+        </w:r>
+      </w:hyperlink>
+      <w:r>
+        <w:rPr>
+          <w:bCs/>
+          <w:sz w:val="28"/>
+          <w:szCs w:val="28"/>
+        </w:rPr>
+        <w:t xml:space="preserve"> </w:t>
+      </w:r>
+      <w:r>
+        <w:rPr>
+          <w:bCs/>
+          <w:sz w:val="28"/>
+          <w:szCs w:val="28"/>
+        </w:rPr>
+        <w:t xml:space="preserve">Электронный ресурс </w:t>
+      </w:r>
+      <w:r>
+        <w:rPr>
+          <w:bCs/>
+          <w:sz w:val="28"/>
+          <w:szCs w:val="28"/>
+        </w:rPr>
+        <w:t>Отдел системного администрирования ДГТУ</w:t>
+      </w:r>
+      <w:r>
+        <w:rPr>
+          <w:bCs/>
+          <w:sz w:val="28"/>
+          <w:szCs w:val="28"/>
+        </w:rPr>
+        <w:t xml:space="preserve">, дата обращения </w:t>
+      </w:r>
+      <w:r>
+        <w:rPr>
+          <w:bCs/>
+          <w:sz w:val="28"/>
+          <w:szCs w:val="28"/>
+        </w:rPr>
+        <w:t>09</w:t>
+      </w:r>
+      <w:r>
+        <w:rPr>
+          <w:bCs/>
+          <w:sz w:val="28"/>
+          <w:szCs w:val="28"/>
+        </w:rPr>
+        <w:t>.07.2020</w:t>
       </w:r>
     </w:p>
     <w:p>
@@ -7894,31 +7613,6 @@
           <w:szCs w:val="28"/>
         </w:rPr>
         <w:t>Сиренко С.Н. Место тестирования в системе методов контроля и оценки знаний // Школьные технологии №2, 2011 г. 231 с.</w:t>
-      </w:r>
-    </w:p>
-    <w:p>
-      <w:pPr>
-        <w:pStyle w:val="ListParagraph"/>
-        <w:numPr>
-          <w:ilvl w:val="0"/>
-          <w:numId w:val="8"/>
-        </w:numPr>
-        <w:spacing w:line="360" w:lineRule="auto"/>
-        <w:ind w:left="0" w:firstLine="851"/>
-        <w:jc w:val="both"/>
-        <w:rPr>
-          <w:bCs/>
-          <w:sz w:val="28"/>
-          <w:szCs w:val="28"/>
-        </w:rPr>
-      </w:pPr>
-      <w:r>
-        <w:rPr>
-          <w:bCs/>
-          <w:sz w:val="28"/>
-          <w:szCs w:val="28"/>
-        </w:rPr>
-        <w:t>Попов А.В. Тестирование как метод контроля качества знаний. Труды Санкт-Петербургского государственного университета культуры и искусств. Выпуск№ 1 / том 200 / 2013 год</w:t>
       </w:r>
     </w:p>
     <w:p>
@@ -7943,59 +7637,81 @@
           <w:szCs w:val="28"/>
         </w:rPr>
       </w:pPr>
-      <w:proofErr w:type="spellStart"/>
-      <w:r>
-        <w:rPr>
-          <w:bCs/>
-          <w:sz w:val="28"/>
-          <w:szCs w:val="28"/>
-        </w:rPr>
-        <w:t>Агапонов</w:t>
-      </w:r>
-      <w:proofErr w:type="spellEnd"/>
-      <w:r>
-        <w:rPr>
-          <w:bCs/>
-          <w:sz w:val="28"/>
-          <w:szCs w:val="28"/>
-        </w:rPr>
-        <w:t xml:space="preserve"> С.В., </w:t>
-      </w:r>
-      <w:proofErr w:type="spellStart"/>
-      <w:r>
-        <w:rPr>
-          <w:bCs/>
-          <w:sz w:val="28"/>
-          <w:szCs w:val="28"/>
-        </w:rPr>
-        <w:t>Джалиашвили</w:t>
-      </w:r>
-      <w:proofErr w:type="spellEnd"/>
-      <w:r>
-        <w:rPr>
-          <w:bCs/>
-          <w:sz w:val="28"/>
-          <w:szCs w:val="28"/>
-        </w:rPr>
-        <w:t xml:space="preserve"> З.О., Средства дистанционного обучения. Методика, технология, инструментарий. [Текст]: </w:t>
-      </w:r>
-      <w:proofErr w:type="spellStart"/>
-      <w:r>
-        <w:rPr>
-          <w:bCs/>
-          <w:sz w:val="28"/>
-          <w:szCs w:val="28"/>
-        </w:rPr>
-        <w:t>Спб</w:t>
-      </w:r>
-      <w:proofErr w:type="spellEnd"/>
-      <w:r>
-        <w:rPr>
-          <w:bCs/>
-          <w:sz w:val="28"/>
-          <w:szCs w:val="28"/>
-        </w:rPr>
-        <w:t>: BHV-СПб, 2007</w:t>
+      <w:hyperlink r:id="rId9" w:history="1">
+        <w:r>
+          <w:rPr>
+            <w:rStyle w:val="Hyperlink"/>
+            <w:bCs/>
+            <w:sz w:val="28"/>
+            <w:szCs w:val="28"/>
+          </w:rPr>
+          <w:t>http://progopedia.ru/language/java/</w:t>
+        </w:r>
+      </w:hyperlink>
+      <w:r>
+        <w:rPr>
+          <w:bCs/>
+          <w:sz w:val="28"/>
+          <w:szCs w:val="28"/>
+        </w:rPr>
+        <w:t xml:space="preserve"> </w:t>
+      </w:r>
+      <w:r>
+        <w:rPr>
+          <w:bCs/>
+          <w:sz w:val="28"/>
+          <w:szCs w:val="28"/>
+        </w:rPr>
+        <w:t xml:space="preserve"> Электронный ресурс </w:t>
+      </w:r>
+      <w:r>
+        <w:rPr>
+          <w:bCs/>
+          <w:sz w:val="28"/>
+          <w:szCs w:val="28"/>
+          <w:lang w:val="en-US"/>
+        </w:rPr>
+        <w:t>Java</w:t>
+      </w:r>
+      <w:r>
+        <w:rPr>
+          <w:bCs/>
+          <w:sz w:val="28"/>
+          <w:szCs w:val="28"/>
+        </w:rPr>
+        <w:t xml:space="preserve"> – язык программирования</w:t>
+      </w:r>
+      <w:r>
+        <w:rPr>
+          <w:bCs/>
+          <w:sz w:val="28"/>
+          <w:szCs w:val="28"/>
+        </w:rPr>
+        <w:t xml:space="preserve">, </w:t>
+      </w:r>
+      <w:r>
+        <w:rPr>
+          <w:bCs/>
+          <w:sz w:val="28"/>
+          <w:szCs w:val="28"/>
+        </w:rPr>
+        <w:t>д</w:t>
+      </w:r>
+      <w:r>
+        <w:rPr>
+          <w:bCs/>
+          <w:sz w:val="28"/>
+          <w:szCs w:val="28"/>
+        </w:rPr>
+        <w:t>ата обращения 10</w:t>
+      </w:r>
+      <w:r>
+        <w:rPr>
+          <w:bCs/>
+          <w:sz w:val="28"/>
+          <w:szCs w:val="28"/>
+        </w:rPr>
+        <w:t>.07.2020</w:t>
       </w:r>
     </w:p>
     <w:p>
@@ -8020,79 +7736,7 @@
           <w:szCs w:val="28"/>
         </w:rPr>
       </w:pPr>
-      <w:proofErr w:type="spellStart"/>
-      <w:r>
-        <w:rPr>
-          <w:bCs/>
-          <w:sz w:val="28"/>
-          <w:szCs w:val="28"/>
-        </w:rPr>
-        <w:t>Чудинский</w:t>
-      </w:r>
-      <w:proofErr w:type="spellEnd"/>
-      <w:r>
-        <w:rPr>
-          <w:bCs/>
-          <w:sz w:val="28"/>
-          <w:szCs w:val="28"/>
-        </w:rPr>
-        <w:t xml:space="preserve"> Р.М., Володин А.А. Методологические подходы к проектированию и организации системы контроля и оценки общих и предметных компетенций учащихся // №1, 2011 г. с 114 с.</w:t>
-      </w:r>
-    </w:p>
-    <w:p>
-      <w:pPr>
-        <w:pStyle w:val="NormalWeb"/>
-        <w:widowControl w:val="0"/>
-        <w:numPr>
-          <w:ilvl w:val="0"/>
-          <w:numId w:val="8"/>
-        </w:numPr>
-        <w:tabs>
-          <w:tab w:val="left" w:pos="0"/>
-          <w:tab w:val="left" w:pos="284"/>
-          <w:tab w:val="left" w:pos="426"/>
-        </w:tabs>
-        <w:spacing w:before="0" w:beforeAutospacing="0" w:after="0" w:line="360" w:lineRule="auto"/>
-        <w:ind w:left="0" w:firstLine="851"/>
-        <w:jc w:val="both"/>
-        <w:rPr>
-          <w:bCs/>
-          <w:sz w:val="28"/>
-          <w:szCs w:val="28"/>
-        </w:rPr>
-      </w:pPr>
-      <w:r>
-        <w:rPr>
-          <w:bCs/>
-          <w:sz w:val="28"/>
-          <w:szCs w:val="28"/>
-        </w:rPr>
-        <w:t>Экспертиза качества тестовых заданий: Учебное пособие / Д.И. Попов, Е.Д. Попова.  М: МГУП, 2008.  84 с.</w:t>
-      </w:r>
-    </w:p>
-    <w:p>
-      <w:pPr>
-        <w:pStyle w:val="NormalWeb"/>
-        <w:widowControl w:val="0"/>
-        <w:numPr>
-          <w:ilvl w:val="0"/>
-          <w:numId w:val="8"/>
-        </w:numPr>
-        <w:tabs>
-          <w:tab w:val="left" w:pos="0"/>
-          <w:tab w:val="left" w:pos="284"/>
-          <w:tab w:val="left" w:pos="426"/>
-        </w:tabs>
-        <w:spacing w:before="0" w:beforeAutospacing="0" w:after="0" w:line="360" w:lineRule="auto"/>
-        <w:ind w:left="0" w:firstLine="851"/>
-        <w:jc w:val="both"/>
-        <w:rPr>
-          <w:bCs/>
-          <w:sz w:val="28"/>
-          <w:szCs w:val="28"/>
-        </w:rPr>
-      </w:pPr>
-      <w:hyperlink r:id="rId8" w:history="1">
+      <w:hyperlink r:id="rId10" w:history="1">
         <w:r>
           <w:rPr>
             <w:rStyle w:val="Hyperlink"/>
@@ -8100,7 +7744,7 @@
             <w:sz w:val="28"/>
             <w:szCs w:val="28"/>
           </w:rPr>
-          <w:t>http://progopedia.ru/language/java/</w:t>
+          <w:t>https://ruseller.com/lessons.php?id=666</w:t>
         </w:r>
       </w:hyperlink>
       <w:r>
@@ -8117,185 +7761,60 @@
           <w:sz w:val="28"/>
           <w:szCs w:val="28"/>
         </w:rPr>
-        <w:t xml:space="preserve"> </w:t>
-      </w:r>
-      <w:r>
-        <w:rPr>
-          <w:bCs/>
-          <w:sz w:val="28"/>
-          <w:szCs w:val="28"/>
-        </w:rPr>
-        <w:t>Электронный ресурс</w:t>
-      </w:r>
-      <w:r>
-        <w:rPr>
-          <w:bCs/>
-          <w:sz w:val="28"/>
-          <w:szCs w:val="28"/>
-        </w:rPr>
-        <w:t xml:space="preserve"> </w:t>
-      </w:r>
-      <w:r>
-        <w:rPr>
-          <w:bCs/>
-          <w:sz w:val="28"/>
-          <w:szCs w:val="28"/>
-          <w:lang w:val="en-US"/>
-        </w:rPr>
-        <w:t>Java</w:t>
-      </w:r>
-      <w:r>
-        <w:rPr>
-          <w:bCs/>
-          <w:sz w:val="28"/>
-          <w:szCs w:val="28"/>
-        </w:rPr>
-        <w:t xml:space="preserve"> – язык программирования</w:t>
-      </w:r>
-      <w:r>
-        <w:rPr>
-          <w:bCs/>
-          <w:sz w:val="28"/>
-          <w:szCs w:val="28"/>
-        </w:rPr>
-        <w:t xml:space="preserve">, </w:t>
-      </w:r>
-      <w:r>
-        <w:rPr>
-          <w:bCs/>
-          <w:sz w:val="28"/>
-          <w:szCs w:val="28"/>
-        </w:rPr>
-        <w:t>д</w:t>
-      </w:r>
-      <w:r>
-        <w:rPr>
-          <w:bCs/>
-          <w:sz w:val="28"/>
-          <w:szCs w:val="28"/>
-        </w:rPr>
-        <w:t>ата обращения 10</w:t>
-      </w:r>
-      <w:r>
-        <w:rPr>
-          <w:bCs/>
-          <w:sz w:val="28"/>
-          <w:szCs w:val="28"/>
-        </w:rPr>
-        <w:t>.07.2020</w:t>
-      </w:r>
-    </w:p>
-    <w:p>
-      <w:pPr>
-        <w:pStyle w:val="NormalWeb"/>
-        <w:widowControl w:val="0"/>
+        <w:t xml:space="preserve">Электронный ресурс </w:t>
+      </w:r>
+      <w:r>
+        <w:rPr>
+          <w:bCs/>
+          <w:sz w:val="28"/>
+          <w:szCs w:val="28"/>
+        </w:rPr>
+        <w:t>Концепция MVC для начинающих, дата обращения 11.07.2020</w:t>
+      </w:r>
+    </w:p>
+    <w:p>
+      <w:pPr>
+        <w:pStyle w:val="ListParagraph"/>
         <w:numPr>
           <w:ilvl w:val="0"/>
           <w:numId w:val="8"/>
         </w:numPr>
+        <w:spacing w:line="360" w:lineRule="auto"/>
+        <w:ind w:left="0" w:firstLine="851"/>
+        <w:jc w:val="both"/>
+        <w:rPr>
+          <w:bCs/>
+          <w:sz w:val="28"/>
+          <w:szCs w:val="28"/>
+        </w:rPr>
+      </w:pPr>
+      <w:r>
+        <w:rPr>
+          <w:bCs/>
+          <w:sz w:val="28"/>
+          <w:szCs w:val="28"/>
+        </w:rPr>
+        <w:t>Попов А.В. Тестирование как метод контроля качества знаний. Труды Санкт-Петербургского государственного университета культуры и искусств. Выпуск№ 1 / том 200 / 2013 год</w:t>
+      </w:r>
+    </w:p>
+    <w:p>
+      <w:pPr>
+        <w:pStyle w:val="NormalWeb"/>
+        <w:widowControl w:val="0"/>
         <w:tabs>
           <w:tab w:val="left" w:pos="0"/>
           <w:tab w:val="left" w:pos="284"/>
           <w:tab w:val="left" w:pos="426"/>
         </w:tabs>
         <w:spacing w:before="0" w:beforeAutospacing="0" w:after="0" w:line="360" w:lineRule="auto"/>
-        <w:ind w:left="0" w:firstLine="851"/>
-        <w:jc w:val="both"/>
-        <w:rPr>
-          <w:bCs/>
-          <w:sz w:val="28"/>
-          <w:szCs w:val="28"/>
-        </w:rPr>
-      </w:pPr>
-      <w:r>
-        <w:rPr>
-          <w:bCs/>
-          <w:sz w:val="28"/>
-          <w:szCs w:val="28"/>
-        </w:rPr>
-        <w:fldChar w:fldCharType="begin"/>
-      </w:r>
-      <w:r>
-        <w:rPr>
-          <w:bCs/>
-          <w:sz w:val="28"/>
-          <w:szCs w:val="28"/>
-        </w:rPr>
-        <w:instrText xml:space="preserve"> HYPERLINK "</w:instrText>
-      </w:r>
-      <w:r>
-        <w:rPr>
-          <w:bCs/>
-          <w:sz w:val="28"/>
-          <w:szCs w:val="28"/>
-        </w:rPr>
-        <w:instrText>https://ruseller.com/lessons.php?id=666</w:instrText>
-      </w:r>
-      <w:r>
-        <w:rPr>
-          <w:bCs/>
-          <w:sz w:val="28"/>
-          <w:szCs w:val="28"/>
-        </w:rPr>
-        <w:instrText xml:space="preserve">" </w:instrText>
-      </w:r>
-      <w:r>
-        <w:rPr>
-          <w:bCs/>
-          <w:sz w:val="28"/>
-          <w:szCs w:val="28"/>
-        </w:rPr>
-        <w:fldChar w:fldCharType="separate"/>
-      </w:r>
-      <w:r>
-        <w:rPr>
-          <w:rStyle w:val="Hyperlink"/>
-          <w:bCs/>
-          <w:sz w:val="28"/>
-          <w:szCs w:val="28"/>
-        </w:rPr>
-        <w:t>https://ruseller.com/lessons.php?id=666</w:t>
-      </w:r>
-      <w:r>
-        <w:rPr>
-          <w:bCs/>
-          <w:sz w:val="28"/>
-          <w:szCs w:val="28"/>
-        </w:rPr>
-        <w:fldChar w:fldCharType="end"/>
-      </w:r>
-      <w:r>
-        <w:rPr>
-          <w:bCs/>
-          <w:sz w:val="28"/>
-          <w:szCs w:val="28"/>
-        </w:rPr>
-        <w:t xml:space="preserve"> </w:t>
-      </w:r>
-      <w:r>
-        <w:rPr>
-          <w:bCs/>
-          <w:sz w:val="28"/>
-          <w:szCs w:val="28"/>
-        </w:rPr>
-        <w:t xml:space="preserve">Электронный ресурс </w:t>
-      </w:r>
-      <w:r>
-        <w:rPr>
-          <w:bCs/>
-          <w:sz w:val="28"/>
-          <w:szCs w:val="28"/>
-        </w:rPr>
-        <w:t>Концепция MVC для начинающих</w:t>
-      </w:r>
-      <w:r>
-        <w:rPr>
-          <w:bCs/>
-          <w:sz w:val="28"/>
-          <w:szCs w:val="28"/>
-        </w:rPr>
-        <w:t>, дата обращения 11.07.2020</w:t>
-      </w:r>
+        <w:ind w:left="851"/>
+        <w:jc w:val="both"/>
+        <w:rPr>
+          <w:bCs/>
+          <w:sz w:val="28"/>
+          <w:szCs w:val="28"/>
+        </w:rPr>
+      </w:pPr>
     </w:p>
     <w:sectPr>
       <w:pgSz w:w="11900" w:h="16840"/>

</xml_diff>